<commit_message>
Small edits to first new electric potential lab
</commit_message>
<xml_diff>
--- a/StudentGuideModule2/potential_intro/concept_map_figs/concept_map_F_and_U_blank_squish.docx
+++ b/StudentGuideModule2/potential_intro/concept_map_figs/concept_map_F_and_U_blank_squish.docx
@@ -12,6 +12,7 @@
         </w:rPr>
       </w:pPr>
       <w:bookmarkStart w:id="0" w:name="_GoBack"/>
+      <w:bookmarkEnd w:id="0"/>
       <w:r>
         <w:rPr>
           <w:rFonts w:ascii="Times New Roman" w:hAnsi="Times New Roman" w:cs="Times New Roman"/>
@@ -471,7 +472,7 @@
                           <wps:cNvSpPr txBox="1"/>
                           <wps:spPr>
                             <a:xfrm>
-                              <a:off x="1359877" y="479454"/>
+                              <a:off x="1359877" y="579939"/>
                               <a:ext cx="1130300" cy="757179"/>
                             </a:xfrm>
                             <a:prstGeom prst="rect">
@@ -490,25 +491,12 @@
                                 </w:pPr>
                                 <m:oMathPara>
                                   <m:oMath>
-                                    <m:acc>
-                                      <m:accPr>
-                                        <m:chr m:val="⃗"/>
-                                        <m:ctrlPr>
-                                          <w:rPr>
-                                            <w:rFonts w:ascii="Cambria Math" w:hAnsi="Cambria Math"/>
-                                            <w:i/>
-                                          </w:rPr>
-                                        </m:ctrlPr>
-                                      </m:accPr>
-                                      <m:e>
-                                        <m:r>
-                                          <w:rPr>
-                                            <w:rFonts w:ascii="Cambria Math" w:hAnsi="Cambria Math"/>
-                                          </w:rPr>
-                                          <m:t>F</m:t>
-                                        </m:r>
-                                      </m:e>
-                                    </m:acc>
+                                    <m:r>
+                                      <w:rPr>
+                                        <w:rFonts w:ascii="Cambria Math" w:hAnsi="Cambria Math"/>
+                                      </w:rPr>
+                                      <m:t>F</m:t>
+                                    </m:r>
                                     <m:r>
                                       <w:rPr>
                                         <w:rFonts w:ascii="Cambria Math" w:hAnsi="Cambria Math"/>
@@ -568,7 +556,7 @@
           </mc:Choice>
           <mc:Fallback>
             <w:pict>
-              <v:group id="Group 2" o:spid="_x0000_s1026" style="position:absolute;margin-left:0;margin-top:0;width:196.05pt;height:148.8pt;z-index:251658240" coordsize="24898,18897" o:gfxdata="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">
+              <v:group id="Group 2" o:spid="_x0000_s1026" style="position:absolute;margin-left:0;margin-top:0;width:196.05pt;height:148.8pt;z-index:251658240" coordsize="24898,18897" o:gfxdata="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">
                 <v:shapetype id="_x0000_t202" coordsize="21600,21600" o:spt="202" path="m,l,21600r21600,l21600,xe">
                   <v:stroke joinstyle="miter"/>
                   <v:path gradientshapeok="t" o:connecttype="rect"/>
@@ -721,7 +709,7 @@
                       </w:txbxContent>
                     </v:textbox>
                   </v:shape>
-                  <v:shape id="Text Box 20" o:spid="_x0000_s1033" type="#_x0000_t202" style="position:absolute;left:13598;top:4794;width:11303;height:7572;visibility:visible;mso-wrap-style:square;v-text-anchor:top" o:gfxdata="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" filled="f" stroked="f" strokeweight=".5pt">
+                  <v:shape id="Text Box 20" o:spid="_x0000_s1033" type="#_x0000_t202" style="position:absolute;left:13598;top:5799;width:11303;height:7572;visibility:visible;mso-wrap-style:square;v-text-anchor:top" o:gfxdata="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" filled="f" stroked="f" strokeweight=".5pt">
                     <v:textbox>
                       <w:txbxContent>
                         <w:p>
@@ -730,25 +718,12 @@
                           </w:pPr>
                           <m:oMathPara>
                             <m:oMath>
-                              <m:acc>
-                                <m:accPr>
-                                  <m:chr m:val="⃗"/>
-                                  <m:ctrlPr>
-                                    <w:rPr>
-                                      <w:rFonts w:ascii="Cambria Math" w:hAnsi="Cambria Math"/>
-                                      <w:i/>
-                                    </w:rPr>
-                                  </m:ctrlPr>
-                                </m:accPr>
-                                <m:e>
-                                  <m:r>
-                                    <w:rPr>
-                                      <w:rFonts w:ascii="Cambria Math" w:hAnsi="Cambria Math"/>
-                                    </w:rPr>
-                                    <m:t>F</m:t>
-                                  </m:r>
-                                </m:e>
-                              </m:acc>
+                              <m:r>
+                                <w:rPr>
+                                  <w:rFonts w:ascii="Cambria Math" w:hAnsi="Cambria Math"/>
+                                </w:rPr>
+                                <m:t>F</m:t>
+                              </m:r>
                               <m:r>
                                 <w:rPr>
                                   <w:rFonts w:ascii="Cambria Math" w:hAnsi="Cambria Math"/>
@@ -793,7 +768,6 @@
           </mc:Fallback>
         </mc:AlternateContent>
       </w:r>
-      <w:bookmarkEnd w:id="0"/>
     </w:p>
     <w:sectPr>
       <w:pgSz w:w="12240" w:h="15840"/>

</xml_diff>